<commit_message>
Predlog projekta drugi deo
</commit_message>
<xml_diff>
--- a/Predlog projekta.docx
+++ b/Predlog projekta.docx
@@ -503,8 +503,131 @@
         </w:rPr>
         <w:t xml:space="preserve"> ће бити попуњена на основу података о свакој држави из игрице.</w:t>
       </w:r>
+      <w:r>
+        <w:rPr>
+          <w:lang w:val="sr-Cyrl-RS"/>
+        </w:rPr>
+        <w:t xml:space="preserve"> Подаци укључују: локацију, државне идеје, уникатност стабла мисија, почетну тежину, припадање дипломатском систему (СРЦ, рајски мандат, индијанске конфедерације…), уникатна достигнућа и графове који представљају трговачки и културолошки систем.</w:t>
+      </w:r>
       <w:bookmarkStart w:id="0" w:name="_GoBack"/>
       <w:bookmarkEnd w:id="0"/>
+    </w:p>
+    <w:p>
+      <w:pPr>
+        <w:spacing w:after="0"/>
+        <w:jc w:val="both"/>
+        <w:rPr>
+          <w:lang w:val="sr-Cyrl-RS"/>
+        </w:rPr>
+      </w:pPr>
+    </w:p>
+    <w:p>
+      <w:pPr>
+        <w:spacing w:after="0"/>
+        <w:jc w:val="both"/>
+        <w:rPr>
+          <w:b/>
+          <w:sz w:val="24"/>
+          <w:lang w:val="sr-Cyrl-RS"/>
+        </w:rPr>
+      </w:pPr>
+      <w:r>
+        <w:rPr>
+          <w:b/>
+          <w:sz w:val="24"/>
+          <w:lang w:val="sr-Cyrl-RS"/>
+        </w:rPr>
+        <w:t>Комплексна правила:</w:t>
+      </w:r>
+    </w:p>
+    <w:p>
+      <w:pPr>
+        <w:pStyle w:val="ListParagraph"/>
+        <w:numPr>
+          <w:ilvl w:val="0"/>
+          <w:numId w:val="2"/>
+        </w:numPr>
+        <w:spacing w:after="0"/>
+        <w:jc w:val="both"/>
+        <w:rPr>
+          <w:lang w:val="sr-Cyrl-RS"/>
+        </w:rPr>
+      </w:pPr>
+      <w:r>
+        <w:rPr>
+          <w:lang w:val="en-US"/>
+        </w:rPr>
+        <w:t>Backward chaining</w:t>
+      </w:r>
+      <w:r>
+        <w:rPr>
+          <w:lang w:val="sr-Cyrl-RS"/>
+        </w:rPr>
+        <w:t xml:space="preserve"> (трговина)</w:t>
+      </w:r>
+      <w:r>
+        <w:rPr>
+          <w:lang w:val="en-US"/>
+        </w:rPr>
+        <w:t xml:space="preserve"> – </w:t>
+      </w:r>
+      <w:r>
+        <w:rPr>
+          <w:lang w:val="sr-Cyrl-RS"/>
+        </w:rPr>
+        <w:t>Трговачки систем представити као усмерени граф између трговачких чворова. У оквиру правила је потребно проверити 3 нивоа „узводних“ чворова како би се оцеино потенцијал за трговину из почетног чвора.</w:t>
+      </w:r>
+    </w:p>
+    <w:p>
+      <w:pPr>
+        <w:pStyle w:val="ListParagraph"/>
+        <w:numPr>
+          <w:ilvl w:val="0"/>
+          <w:numId w:val="2"/>
+        </w:numPr>
+        <w:spacing w:after="0"/>
+        <w:jc w:val="both"/>
+        <w:rPr>
+          <w:lang w:val="sr-Cyrl-RS"/>
+        </w:rPr>
+      </w:pPr>
+      <w:r>
+        <w:rPr>
+          <w:lang w:val="en-US"/>
+        </w:rPr>
+        <w:t>Backward chaining</w:t>
+      </w:r>
+      <w:r>
+        <w:rPr>
+          <w:lang w:val="sr-Cyrl-RS"/>
+        </w:rPr>
+        <w:t xml:space="preserve"> (</w:t>
+      </w:r>
+      <w:r>
+        <w:rPr>
+          <w:lang w:val="sr-Cyrl-RS"/>
+        </w:rPr>
+        <w:t>освајање</w:t>
+      </w:r>
+      <w:r>
+        <w:rPr>
+          <w:lang w:val="sr-Cyrl-RS"/>
+        </w:rPr>
+        <w:t>)</w:t>
+      </w:r>
+      <w:r>
+        <w:rPr>
+          <w:lang w:val="sr-Cyrl-RS"/>
+        </w:rPr>
+        <w:t xml:space="preserve"> – Културне групе представити као граф у коме су два чвора повезана уколико се њихове културне групе граниче на мапи. У оквиру правила је потребно </w:t>
+      </w:r>
+      <w:r>
+        <w:rPr>
+          <w:lang w:val="sr-Cyrl-RS"/>
+        </w:rPr>
+        <w:lastRenderedPageBreak/>
+        <w:t>проверити 3 нивоа околних чворова како би се оценио потенцијал за освајање околних региона.</w:t>
+      </w:r>
     </w:p>
     <w:sectPr>
       <w:pgSz w:w="12240" w:h="15840"/>
@@ -631,8 +754,124 @@
       </w:rPr>
     </w:lvl>
   </w:abstractNum>
+  <w:abstractNum w:abstractNumId="1" w15:restartNumberingAfterBreak="0">
+    <w:nsid w:val="449419A2"/>
+    <w:multiLevelType w:val="hybridMultilevel"/>
+    <w:tmpl w:val="0A86FA26"/>
+    <w:lvl w:ilvl="0" w:tplc="04090001">
+      <w:start w:val="1"/>
+      <w:numFmt w:val="bullet"/>
+      <w:lvlText w:val=""/>
+      <w:lvlJc w:val="left"/>
+      <w:pPr>
+        <w:ind w:left="720" w:hanging="360"/>
+      </w:pPr>
+      <w:rPr>
+        <w:rFonts w:ascii="Symbol" w:hAnsi="Symbol" w:hint="default"/>
+      </w:rPr>
+    </w:lvl>
+    <w:lvl w:ilvl="1" w:tplc="04090003" w:tentative="1">
+      <w:start w:val="1"/>
+      <w:numFmt w:val="bullet"/>
+      <w:lvlText w:val="o"/>
+      <w:lvlJc w:val="left"/>
+      <w:pPr>
+        <w:ind w:left="1440" w:hanging="360"/>
+      </w:pPr>
+      <w:rPr>
+        <w:rFonts w:ascii="Courier New" w:hAnsi="Courier New" w:cs="Courier New" w:hint="default"/>
+      </w:rPr>
+    </w:lvl>
+    <w:lvl w:ilvl="2" w:tplc="04090005" w:tentative="1">
+      <w:start w:val="1"/>
+      <w:numFmt w:val="bullet"/>
+      <w:lvlText w:val=""/>
+      <w:lvlJc w:val="left"/>
+      <w:pPr>
+        <w:ind w:left="2160" w:hanging="360"/>
+      </w:pPr>
+      <w:rPr>
+        <w:rFonts w:ascii="Wingdings" w:hAnsi="Wingdings" w:hint="default"/>
+      </w:rPr>
+    </w:lvl>
+    <w:lvl w:ilvl="3" w:tplc="04090001" w:tentative="1">
+      <w:start w:val="1"/>
+      <w:numFmt w:val="bullet"/>
+      <w:lvlText w:val=""/>
+      <w:lvlJc w:val="left"/>
+      <w:pPr>
+        <w:ind w:left="2880" w:hanging="360"/>
+      </w:pPr>
+      <w:rPr>
+        <w:rFonts w:ascii="Symbol" w:hAnsi="Symbol" w:hint="default"/>
+      </w:rPr>
+    </w:lvl>
+    <w:lvl w:ilvl="4" w:tplc="04090003" w:tentative="1">
+      <w:start w:val="1"/>
+      <w:numFmt w:val="bullet"/>
+      <w:lvlText w:val="o"/>
+      <w:lvlJc w:val="left"/>
+      <w:pPr>
+        <w:ind w:left="3600" w:hanging="360"/>
+      </w:pPr>
+      <w:rPr>
+        <w:rFonts w:ascii="Courier New" w:hAnsi="Courier New" w:cs="Courier New" w:hint="default"/>
+      </w:rPr>
+    </w:lvl>
+    <w:lvl w:ilvl="5" w:tplc="04090005" w:tentative="1">
+      <w:start w:val="1"/>
+      <w:numFmt w:val="bullet"/>
+      <w:lvlText w:val=""/>
+      <w:lvlJc w:val="left"/>
+      <w:pPr>
+        <w:ind w:left="4320" w:hanging="360"/>
+      </w:pPr>
+      <w:rPr>
+        <w:rFonts w:ascii="Wingdings" w:hAnsi="Wingdings" w:hint="default"/>
+      </w:rPr>
+    </w:lvl>
+    <w:lvl w:ilvl="6" w:tplc="04090001" w:tentative="1">
+      <w:start w:val="1"/>
+      <w:numFmt w:val="bullet"/>
+      <w:lvlText w:val=""/>
+      <w:lvlJc w:val="left"/>
+      <w:pPr>
+        <w:ind w:left="5040" w:hanging="360"/>
+      </w:pPr>
+      <w:rPr>
+        <w:rFonts w:ascii="Symbol" w:hAnsi="Symbol" w:hint="default"/>
+      </w:rPr>
+    </w:lvl>
+    <w:lvl w:ilvl="7" w:tplc="04090003" w:tentative="1">
+      <w:start w:val="1"/>
+      <w:numFmt w:val="bullet"/>
+      <w:lvlText w:val="o"/>
+      <w:lvlJc w:val="left"/>
+      <w:pPr>
+        <w:ind w:left="5760" w:hanging="360"/>
+      </w:pPr>
+      <w:rPr>
+        <w:rFonts w:ascii="Courier New" w:hAnsi="Courier New" w:cs="Courier New" w:hint="default"/>
+      </w:rPr>
+    </w:lvl>
+    <w:lvl w:ilvl="8" w:tplc="04090005" w:tentative="1">
+      <w:start w:val="1"/>
+      <w:numFmt w:val="bullet"/>
+      <w:lvlText w:val=""/>
+      <w:lvlJc w:val="left"/>
+      <w:pPr>
+        <w:ind w:left="6480" w:hanging="360"/>
+      </w:pPr>
+      <w:rPr>
+        <w:rFonts w:ascii="Wingdings" w:hAnsi="Wingdings" w:hint="default"/>
+      </w:rPr>
+    </w:lvl>
+  </w:abstractNum>
   <w:num w:numId="1">
     <w:abstractNumId w:val="0"/>
+  </w:num>
+  <w:num w:numId="2">
+    <w:abstractNumId w:val="1"/>
   </w:num>
 </w:numbering>
 </file>

</xml_diff>